<commit_message>
Calendario en castellano y renombrar las variables
</commit_message>
<xml_diff>
--- a/diagrama ERD.docx
+++ b/diagrama ERD.docx
@@ -5,9 +5,9 @@
     <w:p>
       <w:r>
         <w:drawing>
-          <wp:inline distT="0" distB="0" distL="0" distR="0" wp14:anchorId="01F53649" wp14:editId="6634A06D">
-            <wp:extent cx="8280000" cy="6192000"/>
-            <wp:effectExtent l="0" t="0" r="6985" b="0"/>
+          <wp:inline distT="0" distB="0" distL="0" distR="0" wp14:anchorId="54B49E64" wp14:editId="5BCD5B96">
+            <wp:extent cx="7869600" cy="6001200"/>
+            <wp:effectExtent l="0" t="0" r="0" b="0"/>
             <wp:docPr id="1" name="Imagen 1"/>
             <wp:cNvGraphicFramePr>
               <a:graphicFrameLocks xmlns:a="http://schemas.openxmlformats.org/drawingml/2006/main" noChangeAspect="1"/>
@@ -28,7 +28,7 @@
                   <pic:spPr>
                     <a:xfrm>
                       <a:off x="0" y="0"/>
-                      <a:ext cx="8280000" cy="6192000"/>
+                      <a:ext cx="7869600" cy="6001200"/>
                     </a:xfrm>
                     <a:prstGeom prst="rect">
                       <a:avLst/>

</xml_diff>